<commit_message>
fixes: get some generated atp files with personal smeta file
</commit_message>
<xml_diff>
--- a/templates/ШАБЛОН WITH END.docx
+++ b/templates/ШАБЛОН WITH END.docx
@@ -38,7 +38,7 @@
           <w:szCs w:val="18"/>
           <w:shd w:val="clear" w:color="auto" w:fill="FFFFFF"/>
         </w:rPr>
-        <w:t xml:space="preserve">ALM_Itzhon</w:t>
+        <w:t xml:space="preserve">SHM_BASHNYA</w:t>
       </w:r>
       <w:r>
         <w:rPr>
@@ -279,7 +279,7 @@
           <w:szCs w:val="18"/>
           <w:lang w:val="en-US"/>
         </w:rPr>
-        <w:t xml:space="preserve">Руководитель технической службы Алматинского филиала</w:t>
+        <w:t xml:space="preserve">Начальник технического отдела Туркестанской области</w:t>
       </w:r>
       <w:r>
         <w:rPr>
@@ -362,7 +362,7 @@
           <w:szCs w:val="18"/>
           <w:lang w:val="en-US"/>
         </w:rPr>
-        <w:t xml:space="preserve">Прокопенко А.</w:t>
+        <w:t xml:space="preserve">Умирзахов Н.У.</w:t>
       </w:r>
     </w:p>
     <w:p>

</xml_diff>

<commit_message>
fixes: show notification of smeta file doesn't exist if is_have_smeta_file is False
</commit_message>
<xml_diff>
--- a/templates/ШАБЛОН WITH END.docx
+++ b/templates/ШАБЛОН WITH END.docx
@@ -38,7 +38,7 @@
           <w:szCs w:val="18"/>
           <w:shd w:val="clear" w:color="auto" w:fill="FFFFFF"/>
         </w:rPr>
-        <w:t xml:space="preserve">SHM_BASHNYA</w:t>
+        <w:t xml:space="preserve">ALM_Kommutator</w:t>
       </w:r>
       <w:r>
         <w:rPr>
@@ -279,7 +279,7 @@
           <w:szCs w:val="18"/>
           <w:lang w:val="en-US"/>
         </w:rPr>
-        <w:t xml:space="preserve">Начальник технического отдела Туркестанской области</w:t>
+        <w:t xml:space="preserve">Руководитель технической службы Алматинского филиала</w:t>
       </w:r>
       <w:r>
         <w:rPr>
@@ -362,7 +362,7 @@
           <w:szCs w:val="18"/>
           <w:lang w:val="en-US"/>
         </w:rPr>
-        <w:t xml:space="preserve">Умирзахов Н.У.</w:t>
+        <w:t xml:space="preserve">Прокопенко А.</w:t>
       </w:r>
     </w:p>
     <w:p>

</xml_diff>